<commit_message>
Segunda actualización fichas tecnicas
</commit_message>
<xml_diff>
--- a/FICHAS TÉCNICAS.docx
+++ b/FICHAS TÉCNICAS.docx
@@ -1411,7 +1411,6 @@
               </w:rPr>
               <w:t xml:space="preserve"> </w:t>
             </w:r>
-            <w:proofErr w:type="spellStart"/>
             <w:r>
               <w:rPr>
                 <w:color w:val="231F20"/>
@@ -1419,7 +1418,6 @@
               </w:rPr>
               <w:t>scroll</w:t>
             </w:r>
-            <w:proofErr w:type="spellEnd"/>
           </w:p>
         </w:tc>
       </w:tr>
@@ -1639,7 +1637,6 @@
               </w:rPr>
               <w:t xml:space="preserve"> </w:t>
             </w:r>
-            <w:proofErr w:type="spellStart"/>
             <w:r>
               <w:rPr>
                 <w:color w:val="231F20"/>
@@ -1647,7 +1644,6 @@
               </w:rPr>
               <w:t>Mpixeles</w:t>
             </w:r>
-            <w:proofErr w:type="spellEnd"/>
             <w:r>
               <w:rPr>
                 <w:color w:val="231F20"/>
@@ -1952,21 +1948,12 @@
               </w:rPr>
               <w:t xml:space="preserve"> </w:t>
             </w:r>
-            <w:proofErr w:type="spellStart"/>
-            <w:r>
-              <w:rPr>
-                <w:color w:val="231F20"/>
-                <w:sz w:val="18"/>
-              </w:rPr>
-              <w:t>compu</w:t>
-            </w:r>
-            <w:proofErr w:type="spellEnd"/>
-            <w:r>
-              <w:rPr>
-                <w:color w:val="231F20"/>
-                <w:sz w:val="18"/>
-              </w:rPr>
-              <w:t>-</w:t>
+            <w:r>
+              <w:rPr>
+                <w:color w:val="231F20"/>
+                <w:sz w:val="18"/>
+              </w:rPr>
+              <w:t>compu-</w:t>
             </w:r>
             <w:r>
               <w:rPr>
@@ -1976,7 +1963,6 @@
               </w:rPr>
               <w:t xml:space="preserve"> </w:t>
             </w:r>
-            <w:proofErr w:type="spellStart"/>
             <w:r>
               <w:rPr>
                 <w:color w:val="231F20"/>
@@ -1984,7 +1970,6 @@
               </w:rPr>
               <w:t>tador</w:t>
             </w:r>
-            <w:proofErr w:type="spellEnd"/>
             <w:r>
               <w:rPr>
                 <w:color w:val="231F20"/>
@@ -2667,21 +2652,12 @@
               </w:rPr>
               <w:t xml:space="preserve"> </w:t>
             </w:r>
-            <w:proofErr w:type="spellStart"/>
-            <w:r>
-              <w:rPr>
-                <w:color w:val="231F20"/>
-                <w:sz w:val="18"/>
-              </w:rPr>
-              <w:t>Win</w:t>
-            </w:r>
-            <w:proofErr w:type="spellEnd"/>
-            <w:r>
-              <w:rPr>
-                <w:color w:val="231F20"/>
-                <w:sz w:val="18"/>
-              </w:rPr>
-              <w:t>-</w:t>
+            <w:r>
+              <w:rPr>
+                <w:color w:val="231F20"/>
+                <w:sz w:val="18"/>
+              </w:rPr>
+              <w:t>Win-</w:t>
             </w:r>
             <w:r>
               <w:rPr>
@@ -2691,7 +2667,6 @@
               </w:rPr>
               <w:t xml:space="preserve"> </w:t>
             </w:r>
-            <w:proofErr w:type="spellStart"/>
             <w:r>
               <w:rPr>
                 <w:color w:val="231F20"/>
@@ -2699,7 +2674,6 @@
               </w:rPr>
               <w:t>dows</w:t>
             </w:r>
-            <w:proofErr w:type="spellEnd"/>
             <w:r>
               <w:rPr>
                 <w:color w:val="231F20"/>
@@ -2776,7 +2750,6 @@
                 <w:sz w:val="18"/>
               </w:rPr>
             </w:pPr>
-            <w:proofErr w:type="spellStart"/>
             <w:r>
               <w:rPr>
                 <w:color w:val="231F20"/>
@@ -2784,7 +2757,6 @@
               </w:rPr>
               <w:t>Pad</w:t>
             </w:r>
-            <w:proofErr w:type="spellEnd"/>
             <w:r>
               <w:rPr>
                 <w:color w:val="231F20"/>
@@ -3051,31 +3023,13 @@
                 <w:sz w:val="18"/>
               </w:rPr>
             </w:pPr>
-            <w:proofErr w:type="spellStart"/>
-            <w:r>
-              <w:rPr>
-                <w:color w:val="231F20"/>
-                <w:sz w:val="18"/>
-              </w:rPr>
-              <w:t>Main</w:t>
-            </w:r>
-            <w:proofErr w:type="spellEnd"/>
-            <w:r>
-              <w:rPr>
-                <w:color w:val="231F20"/>
-                <w:sz w:val="18"/>
-              </w:rPr>
-              <w:t xml:space="preserve"> </w:t>
-            </w:r>
-            <w:proofErr w:type="spellStart"/>
-            <w:r>
-              <w:rPr>
-                <w:color w:val="231F20"/>
-                <w:sz w:val="18"/>
-              </w:rPr>
-              <w:t>board</w:t>
-            </w:r>
-            <w:proofErr w:type="spellEnd"/>
+            <w:r>
+              <w:rPr>
+                <w:color w:val="231F20"/>
+                <w:sz w:val="18"/>
+              </w:rPr>
+              <w:t>Main board</w:t>
+            </w:r>
           </w:p>
         </w:tc>
       </w:tr>
@@ -3251,17 +3205,8 @@
                 <w:color w:val="231F20"/>
                 <w:sz w:val="18"/>
               </w:rPr>
-              <w:t xml:space="preserve">Procesador AMD </w:t>
-            </w:r>
-            <w:proofErr w:type="spellStart"/>
-            <w:r>
-              <w:rPr>
-                <w:color w:val="231F20"/>
-                <w:sz w:val="18"/>
-              </w:rPr>
-              <w:t>Phenom</w:t>
-            </w:r>
-            <w:proofErr w:type="spellEnd"/>
+              <w:t>Procesador AMD Phenom</w:t>
+            </w:r>
           </w:p>
           <w:p>
             <w:pPr>
@@ -3483,7 +3428,6 @@
               </w:rPr>
               <w:t xml:space="preserve"> </w:t>
             </w:r>
-            <w:proofErr w:type="spellStart"/>
             <w:r>
               <w:rPr>
                 <w:color w:val="231F20"/>
@@ -3491,7 +3435,6 @@
               </w:rPr>
               <w:t>Gbytes</w:t>
             </w:r>
-            <w:proofErr w:type="spellEnd"/>
           </w:p>
         </w:tc>
       </w:tr>
@@ -3659,7 +3602,6 @@
               </w:rPr>
               <w:t xml:space="preserve"> </w:t>
             </w:r>
-            <w:proofErr w:type="spellStart"/>
             <w:r>
               <w:rPr>
                 <w:color w:val="231F20"/>
@@ -3667,7 +3609,6 @@
               </w:rPr>
               <w:t>Gbytes</w:t>
             </w:r>
-            <w:proofErr w:type="spellEnd"/>
             <w:r>
               <w:rPr>
                 <w:color w:val="231F20"/>
@@ -3835,7 +3776,6 @@
               </w:rPr>
               <w:t xml:space="preserve"> </w:t>
             </w:r>
-            <w:proofErr w:type="spellStart"/>
             <w:r>
               <w:rPr>
                 <w:color w:val="231F20"/>
@@ -3843,7 +3783,6 @@
               </w:rPr>
               <w:t>GBytes</w:t>
             </w:r>
-            <w:proofErr w:type="spellEnd"/>
           </w:p>
         </w:tc>
       </w:tr>
@@ -5114,7 +5053,6 @@
               </w:rPr>
               <w:t xml:space="preserve"> </w:t>
             </w:r>
-            <w:proofErr w:type="spellStart"/>
             <w:r>
               <w:rPr>
                 <w:color w:val="231F20"/>
@@ -5122,7 +5060,6 @@
               </w:rPr>
               <w:t>Star</w:t>
             </w:r>
-            <w:proofErr w:type="spellEnd"/>
           </w:p>
         </w:tc>
       </w:tr>
@@ -7036,6 +6973,43 @@
                 <w:sz w:val="18"/>
               </w:rPr>
             </w:pPr>
+            <w:r>
+              <w:rPr>
+                <w:color w:val="231F20"/>
+                <w:sz w:val="18"/>
+              </w:rPr>
+              <w:t>Panel</w:t>
+            </w:r>
+            <w:r>
+              <w:rPr>
+                <w:color w:val="231F20"/>
+                <w:spacing w:val="-3"/>
+                <w:sz w:val="18"/>
+              </w:rPr>
+              <w:t xml:space="preserve"> </w:t>
+            </w:r>
+            <w:r>
+              <w:rPr>
+                <w:color w:val="231F20"/>
+                <w:sz w:val="18"/>
+              </w:rPr>
+              <w:t>de</w:t>
+            </w:r>
+            <w:r>
+              <w:rPr>
+                <w:color w:val="231F20"/>
+                <w:spacing w:val="-2"/>
+                <w:sz w:val="18"/>
+              </w:rPr>
+              <w:t xml:space="preserve"> </w:t>
+            </w:r>
+            <w:r>
+              <w:rPr>
+                <w:color w:val="231F20"/>
+                <w:sz w:val="18"/>
+              </w:rPr>
+              <w:t>control</w:t>
+            </w:r>
           </w:p>
         </w:tc>
       </w:tr>
@@ -7257,6 +7231,88 @@
                 <w:sz w:val="18"/>
               </w:rPr>
             </w:pPr>
+            <w:r>
+              <w:rPr>
+                <w:color w:val="231F20"/>
+                <w:sz w:val="18"/>
+              </w:rPr>
+              <w:t>Cartuchos</w:t>
+            </w:r>
+            <w:r>
+              <w:rPr>
+                <w:color w:val="231F20"/>
+                <w:spacing w:val="-5"/>
+                <w:sz w:val="18"/>
+              </w:rPr>
+              <w:t xml:space="preserve"> </w:t>
+            </w:r>
+            <w:r>
+              <w:rPr>
+                <w:color w:val="231F20"/>
+                <w:sz w:val="18"/>
+              </w:rPr>
+              <w:t>tinta</w:t>
+            </w:r>
+            <w:r>
+              <w:rPr>
+                <w:color w:val="231F20"/>
+                <w:spacing w:val="-4"/>
+                <w:sz w:val="18"/>
+              </w:rPr>
+              <w:t xml:space="preserve"> </w:t>
+            </w:r>
+            <w:r>
+              <w:rPr>
+                <w:color w:val="231F20"/>
+                <w:sz w:val="18"/>
+              </w:rPr>
+              <w:t>negra</w:t>
+            </w:r>
+            <w:r>
+              <w:rPr>
+                <w:color w:val="231F20"/>
+                <w:spacing w:val="-4"/>
+                <w:sz w:val="18"/>
+              </w:rPr>
+              <w:t xml:space="preserve"> </w:t>
+            </w:r>
+            <w:r>
+              <w:rPr>
+                <w:color w:val="231F20"/>
+                <w:sz w:val="18"/>
+              </w:rPr>
+              <w:t>(instalado</w:t>
+            </w:r>
+            <w:r>
+              <w:rPr>
+                <w:color w:val="231F20"/>
+                <w:spacing w:val="-4"/>
+                <w:sz w:val="18"/>
+              </w:rPr>
+              <w:t xml:space="preserve"> </w:t>
+            </w:r>
+            <w:r>
+              <w:rPr>
+                <w:color w:val="231F20"/>
+                <w:sz w:val="18"/>
+              </w:rPr>
+              <w:t>y</w:t>
+            </w:r>
+            <w:r>
+              <w:rPr>
+                <w:color w:val="231F20"/>
+                <w:spacing w:val="-5"/>
+                <w:sz w:val="18"/>
+              </w:rPr>
+              <w:t xml:space="preserve"> </w:t>
+            </w:r>
+            <w:r>
+              <w:rPr>
+                <w:color w:val="231F20"/>
+                <w:sz w:val="18"/>
+              </w:rPr>
+              <w:t>repuesto)</w:t>
+            </w:r>
           </w:p>
         </w:tc>
       </w:tr>
@@ -7781,6 +7837,22 @@
                 <w:szCs w:val="18"/>
               </w:rPr>
             </w:pPr>
+            <w:r>
+              <w:rPr>
+                <w:color w:val="231F20"/>
+                <w:sz w:val="18"/>
+                <w:szCs w:val="18"/>
+              </w:rPr>
+              <w:t>Puerto</w:t>
+            </w:r>
+            <w:r>
+              <w:rPr>
+                <w:color w:val="231F20"/>
+                <w:sz w:val="18"/>
+                <w:szCs w:val="18"/>
+              </w:rPr>
+              <w:t xml:space="preserve"> US</w:t>
+            </w:r>
           </w:p>
         </w:tc>
       </w:tr>
@@ -7838,7 +7910,6 @@
           <w:p>
             <w:pPr>
               <w:pStyle w:val="TableParagraph"/>
-              <w:ind w:left="0"/>
               <w:jc w:val="left"/>
               <w:rPr>
                 <w:color w:val="231F20"/>
@@ -7846,6 +7917,14 @@
                 <w:szCs w:val="18"/>
               </w:rPr>
             </w:pPr>
+            <w:r>
+              <w:rPr>
+                <w:color w:val="231F20"/>
+                <w:sz w:val="18"/>
+                <w:szCs w:val="18"/>
+              </w:rPr>
+              <w:t>Conexión RS232</w:t>
+            </w:r>
           </w:p>
         </w:tc>
       </w:tr>

</xml_diff>